<commit_message>
Task description is almost done
</commit_message>
<xml_diff>
--- a/task_names_man.docx
+++ b/task_names_man.docx
@@ -38,18 +38,22 @@
       <w:r>
         <w:t xml:space="preserve">выполняет формирование ФИО по заданному списку имен и проверку правильности поданных на вход ФИО. </w:t>
       </w:r>
-      <w:proofErr w:type="spellStart"/>
-      <w:r>
-        <w:rPr>
-          <w:lang w:val="en-US"/>
-        </w:rPr>
-        <w:t>Names_man</w:t>
-      </w:r>
-      <w:proofErr w:type="spellEnd"/>
-      <w:r>
-        <w:rPr>
-          <w:lang w:val="en-US"/>
-        </w:rPr>
+      <w:r>
+        <w:rPr>
+          <w:lang w:val="en-US"/>
+        </w:rPr>
+        <w:t>Names</w:t>
+      </w:r>
+      <w:r>
+        <w:t>_</w:t>
+      </w:r>
+      <w:r>
+        <w:rPr>
+          <w:lang w:val="en-US"/>
+        </w:rPr>
+        <w:t>man</w:t>
+      </w:r>
+      <w:r>
         <w:t xml:space="preserve"> </w:t>
       </w:r>
       <w:r>
@@ -549,18 +553,10 @@
       </w:r>
     </w:p>
     <w:p>
-      <w:pPr>
-        <w:rPr>
-          <w:lang w:val="en-US"/>
-        </w:rPr>
-      </w:pPr>
       <w:r>
         <w:t>Формат входного фала</w:t>
       </w:r>
       <w:r>
-        <w:rPr>
-          <w:lang w:val="en-US"/>
-        </w:rPr>
         <w:t>:</w:t>
       </w:r>
     </w:p>
@@ -740,11 +736,6 @@
       </w:r>
     </w:p>
     <w:p>
-      <w:pPr>
-        <w:rPr>
-          <w:lang w:val="en-US"/>
-        </w:rPr>
-      </w:pPr>
       <w:proofErr w:type="spellStart"/>
       <w:proofErr w:type="gramStart"/>
       <w:r>
@@ -756,10 +747,13 @@
       <w:proofErr w:type="spellEnd"/>
       <w:proofErr w:type="gramEnd"/>
       <w:r>
-        <w:rPr>
-          <w:lang w:val="en-US"/>
-        </w:rPr>
-        <w:t xml:space="preserve"> = value</w:t>
+        <w:t xml:space="preserve"> = </w:t>
+      </w:r>
+      <w:r>
+        <w:rPr>
+          <w:lang w:val="en-US"/>
+        </w:rPr>
+        <w:t>value</w:t>
       </w:r>
     </w:p>
     <w:p>
@@ -988,13 +982,7 @@
         <w:t xml:space="preserve"> — </w:t>
       </w:r>
       <w:r>
-        <w:t>образов</w:t>
-      </w:r>
-      <w:r>
-        <w:t>анное от имени отчество женского</w:t>
-      </w:r>
-      <w:r>
-        <w:t xml:space="preserve"> рода</w:t>
+        <w:t>образованное от имени отчество женского рода</w:t>
       </w:r>
     </w:p>
     <w:p>
@@ -1234,9 +1222,6 @@
     <w:p>
       <w:pPr>
         <w:pStyle w:val="2"/>
-        <w:rPr>
-          <w:lang w:val="en-US"/>
-        </w:rPr>
       </w:pPr>
       <w:r>
         <w:t xml:space="preserve">Задание 2. Структура с информацией об имени </w:t>
@@ -1496,17 +1481,693 @@
       </w:pPr>
       <w:r>
         <w:lastRenderedPageBreak/>
-        <w:t>Задание 3. Режим решения алгебраического уравнения.</w:t>
+        <w:t>Задание 3. Верификация ФИО, чтение/запись списка ФИО</w:t>
       </w:r>
     </w:p>
     <w:p>
       <w:r>
         <w:t>Следует</w:t>
       </w:r>
-    </w:p>
-    <w:p>
+      <w:r>
+        <w:t xml:space="preserve"> реализовать проверку заданного массива ФИО в функции</w:t>
+      </w:r>
+    </w:p>
+    <w:p>
+      <w:pPr>
+        <w:rPr>
+          <w:lang w:val="en-US"/>
+        </w:rPr>
+      </w:pPr>
+      <w:proofErr w:type="gramStart"/>
+      <w:r>
+        <w:rPr>
+          <w:color w:val="808000"/>
+          <w:lang w:val="en-US"/>
+        </w:rPr>
+        <w:t>void</w:t>
+      </w:r>
+      <w:proofErr w:type="gramEnd"/>
+      <w:r>
+        <w:rPr>
+          <w:color w:val="C0C0C0"/>
+          <w:lang w:val="en-US"/>
+        </w:rPr>
+        <w:t xml:space="preserve"> </w:t>
+      </w:r>
+      <w:proofErr w:type="spellStart"/>
+      <w:r>
+        <w:rPr>
+          <w:color w:val="000000"/>
+          <w:lang w:val="en-US"/>
+        </w:rPr>
+        <w:t>VerifyNames</w:t>
+      </w:r>
+      <w:proofErr w:type="spellEnd"/>
+      <w:r>
+        <w:rPr>
+          <w:color w:val="000000"/>
+          <w:lang w:val="en-US"/>
+        </w:rPr>
+        <w:t>(</w:t>
+      </w:r>
+      <w:r>
+        <w:rPr>
+          <w:color w:val="C0C0C0"/>
+          <w:lang w:val="en-US"/>
+        </w:rPr>
+        <w:t xml:space="preserve"> </w:t>
+      </w:r>
+      <w:proofErr w:type="spellStart"/>
+      <w:r>
+        <w:rPr>
+          <w:color w:val="808000"/>
+          <w:lang w:val="en-US"/>
+        </w:rPr>
+        <w:t>const</w:t>
+      </w:r>
+      <w:proofErr w:type="spellEnd"/>
+      <w:r>
+        <w:rPr>
+          <w:color w:val="C0C0C0"/>
+          <w:lang w:val="en-US"/>
+        </w:rPr>
+        <w:t xml:space="preserve"> </w:t>
+      </w:r>
+      <w:proofErr w:type="spellStart"/>
+      <w:r>
+        <w:rPr>
+          <w:color w:val="800080"/>
+          <w:lang w:val="en-US"/>
+        </w:rPr>
+        <w:t>VecNameRecord</w:t>
+      </w:r>
+      <w:proofErr w:type="spellEnd"/>
+      <w:r>
+        <w:rPr>
+          <w:color w:val="000000"/>
+          <w:lang w:val="en-US"/>
+        </w:rPr>
+        <w:t>&amp;</w:t>
+      </w:r>
+      <w:r>
+        <w:rPr>
+          <w:color w:val="C0C0C0"/>
+          <w:lang w:val="en-US"/>
+        </w:rPr>
+        <w:t xml:space="preserve"> </w:t>
+      </w:r>
+      <w:proofErr w:type="spellStart"/>
+      <w:r>
+        <w:rPr>
+          <w:color w:val="000000"/>
+          <w:lang w:val="en-US"/>
+        </w:rPr>
+        <w:t>vrec</w:t>
+      </w:r>
+      <w:proofErr w:type="spellEnd"/>
+      <w:r>
+        <w:rPr>
+          <w:color w:val="000000"/>
+          <w:lang w:val="en-US"/>
+        </w:rPr>
+        <w:t>,</w:t>
+      </w:r>
+      <w:r>
+        <w:rPr>
+          <w:color w:val="C0C0C0"/>
+          <w:lang w:val="en-US"/>
+        </w:rPr>
+        <w:t xml:space="preserve"> </w:t>
+      </w:r>
+      <w:proofErr w:type="spellStart"/>
+      <w:r>
+        <w:rPr>
+          <w:color w:val="808000"/>
+          <w:lang w:val="en-US"/>
+        </w:rPr>
+        <w:t>const</w:t>
+      </w:r>
+      <w:proofErr w:type="spellEnd"/>
+      <w:r>
+        <w:rPr>
+          <w:color w:val="C0C0C0"/>
+          <w:lang w:val="en-US"/>
+        </w:rPr>
+        <w:t xml:space="preserve"> </w:t>
+      </w:r>
+      <w:proofErr w:type="spellStart"/>
+      <w:r>
+        <w:rPr>
+          <w:color w:val="800080"/>
+          <w:lang w:val="en-US"/>
+        </w:rPr>
+        <w:t>VecNameInfo</w:t>
+      </w:r>
+      <w:proofErr w:type="spellEnd"/>
+      <w:r>
+        <w:rPr>
+          <w:color w:val="000000"/>
+          <w:lang w:val="en-US"/>
+        </w:rPr>
+        <w:t>&amp;</w:t>
+      </w:r>
+      <w:r>
+        <w:rPr>
+          <w:color w:val="C0C0C0"/>
+          <w:lang w:val="en-US"/>
+        </w:rPr>
+        <w:t xml:space="preserve"> </w:t>
+      </w:r>
+      <w:r>
+        <w:rPr>
+          <w:color w:val="000000"/>
+          <w:lang w:val="en-US"/>
+        </w:rPr>
+        <w:t>info,</w:t>
+      </w:r>
+      <w:r>
+        <w:rPr>
+          <w:color w:val="C0C0C0"/>
+          <w:lang w:val="en-US"/>
+        </w:rPr>
+        <w:t xml:space="preserve"> </w:t>
+      </w:r>
+      <w:proofErr w:type="spellStart"/>
+      <w:r>
+        <w:rPr>
+          <w:color w:val="800080"/>
+          <w:lang w:val="en-US"/>
+        </w:rPr>
+        <w:t>QTextStream</w:t>
+      </w:r>
+      <w:proofErr w:type="spellEnd"/>
+      <w:r>
+        <w:rPr>
+          <w:color w:val="000000"/>
+          <w:lang w:val="en-US"/>
+        </w:rPr>
+        <w:t>&amp;</w:t>
+      </w:r>
+      <w:r>
+        <w:rPr>
+          <w:color w:val="C0C0C0"/>
+          <w:lang w:val="en-US"/>
+        </w:rPr>
+        <w:t xml:space="preserve"> </w:t>
+      </w:r>
+      <w:r>
+        <w:rPr>
+          <w:color w:val="000000"/>
+          <w:lang w:val="en-US"/>
+        </w:rPr>
+        <w:t>log</w:t>
+      </w:r>
+      <w:r>
+        <w:rPr>
+          <w:color w:val="C0C0C0"/>
+          <w:lang w:val="en-US"/>
+        </w:rPr>
+        <w:t xml:space="preserve"> </w:t>
+      </w:r>
+      <w:r>
+        <w:rPr>
+          <w:color w:val="000000"/>
+          <w:lang w:val="en-US"/>
+        </w:rPr>
+        <w:t>)</w:t>
+      </w:r>
+    </w:p>
+    <w:p>
+      <w:proofErr w:type="spellStart"/>
+      <w:r>
+        <w:t>vrec</w:t>
+      </w:r>
+      <w:proofErr w:type="spellEnd"/>
+      <w:r>
+        <w:t xml:space="preserve"> — массив ФИО для проверки</w:t>
+      </w:r>
+    </w:p>
+    <w:p>
+      <w:proofErr w:type="spellStart"/>
+      <w:r>
+        <w:t>info</w:t>
+      </w:r>
+      <w:proofErr w:type="spellEnd"/>
+      <w:r>
+        <w:t xml:space="preserve"> — массив с данными об именах, известных программе.</w:t>
+      </w:r>
+    </w:p>
+    <w:p>
+      <w:proofErr w:type="spellStart"/>
+      <w:r>
+        <w:t>log</w:t>
+      </w:r>
+      <w:proofErr w:type="spellEnd"/>
+      <w:r>
+        <w:t xml:space="preserve"> — </w:t>
+      </w:r>
+      <w:r>
+        <w:t>поток для вывода сообщений об ошибках.</w:t>
+      </w:r>
+    </w:p>
+    <w:p>
+      <w:r>
+        <w:t xml:space="preserve">Функция должна перебрать массив </w:t>
+      </w:r>
+      <w:proofErr w:type="spellStart"/>
+      <w:r>
+        <w:t>vrec</w:t>
+      </w:r>
+      <w:proofErr w:type="spellEnd"/>
+      <w:r>
+        <w:t xml:space="preserve"> и по каждому ФИО выполнить ряд проверок, записывая диагностику в поток </w:t>
+      </w:r>
+      <w:proofErr w:type="spellStart"/>
+      <w:r>
+        <w:t>log</w:t>
+      </w:r>
+      <w:proofErr w:type="spellEnd"/>
+      <w:r>
+        <w:t xml:space="preserve">. </w:t>
+      </w:r>
+    </w:p>
+    <w:p>
+      <w:r>
+        <w:t>Проверка ФИО включает в себя следующие этапы.</w:t>
+      </w:r>
+    </w:p>
+    <w:p>
+      <w:pPr>
+        <w:pStyle w:val="a3"/>
+        <w:numPr>
+          <w:ilvl w:val="0"/>
+          <w:numId w:val="8"/>
+        </w:numPr>
+      </w:pPr>
+      <w:r>
+        <w:t>Тестирование имени.</w:t>
+      </w:r>
+    </w:p>
+    <w:p>
+      <w:pPr>
+        <w:pStyle w:val="a3"/>
+        <w:numPr>
+          <w:ilvl w:val="1"/>
+          <w:numId w:val="8"/>
+        </w:numPr>
+      </w:pPr>
+      <w:r>
+        <w:t xml:space="preserve">Поиск имени в </w:t>
+      </w:r>
+      <w:proofErr w:type="spellStart"/>
+      <w:r>
+        <w:t>vrec</w:t>
+      </w:r>
+      <w:proofErr w:type="spellEnd"/>
+      <w:r>
+        <w:t xml:space="preserve">. Если запись об имени найдена, то известен пол человека. Если запись не найдена, нужно выдать в </w:t>
+      </w:r>
+      <w:proofErr w:type="spellStart"/>
+      <w:r>
+        <w:t>log</w:t>
+      </w:r>
+      <w:proofErr w:type="spellEnd"/>
+      <w:r>
+        <w:t xml:space="preserve"> предупреждение «неизвестное имя </w:t>
+      </w:r>
+      <w:proofErr w:type="spellStart"/>
+      <w:r>
+        <w:t>name</w:t>
+      </w:r>
+      <w:proofErr w:type="spellEnd"/>
+      <w:r>
+        <w:t>» и определить пол эвристически на основании анализа окончания имени.</w:t>
+      </w:r>
+    </w:p>
+    <w:p>
+      <w:pPr>
+        <w:pStyle w:val="a3"/>
+        <w:numPr>
+          <w:ilvl w:val="0"/>
+          <w:numId w:val="8"/>
+        </w:numPr>
+      </w:pPr>
+      <w:r>
+        <w:t>Тестирование фамилии</w:t>
+      </w:r>
+    </w:p>
+    <w:p>
+      <w:pPr>
+        <w:pStyle w:val="a3"/>
+        <w:numPr>
+          <w:ilvl w:val="1"/>
+          <w:numId w:val="8"/>
+        </w:numPr>
+      </w:pPr>
+      <w:r>
+        <w:t xml:space="preserve">Поиск фамилии в </w:t>
+      </w:r>
+      <w:proofErr w:type="spellStart"/>
+      <w:r>
+        <w:t>vrec</w:t>
+      </w:r>
+      <w:proofErr w:type="spellEnd"/>
+      <w:r>
+        <w:t>. Если удалось найти, проверить соответствие родов фамилии и имени. В случае несоответствия вывести диагностическое сообщение.</w:t>
+      </w:r>
+    </w:p>
+    <w:p>
+      <w:pPr>
+        <w:pStyle w:val="a3"/>
+        <w:numPr>
+          <w:ilvl w:val="1"/>
+          <w:numId w:val="8"/>
+        </w:numPr>
+      </w:pPr>
+      <w:r>
+        <w:t xml:space="preserve">Если фамилию найти не удалось, вывести сообщение «неизвестная фамилия </w:t>
+      </w:r>
+      <w:proofErr w:type="spellStart"/>
+      <w:r>
+        <w:t>surname</w:t>
+      </w:r>
+      <w:proofErr w:type="spellEnd"/>
+      <w:r>
+        <w:t xml:space="preserve">» и определить ее род эвристически на основании анализа окончания фамилии. </w:t>
+      </w:r>
+      <w:r>
+        <w:t>В случае несоответствия вывести диагностическое сообщение.</w:t>
+      </w:r>
+    </w:p>
+    <w:p>
+      <w:pPr>
+        <w:pStyle w:val="a3"/>
+        <w:numPr>
+          <w:ilvl w:val="0"/>
+          <w:numId w:val="8"/>
+        </w:numPr>
+      </w:pPr>
+      <w:r>
+        <w:t>Тестирование отчества. Аналогично фамилии.</w:t>
+      </w:r>
+    </w:p>
+    <w:p>
+      <w:r>
+        <w:t>Дополнительно следует реализовать функцию чтения массива ФИО из файла</w:t>
+      </w:r>
+    </w:p>
+    <w:p>
+      <w:pPr>
+        <w:rPr>
+          <w:lang w:val="en-US"/>
+        </w:rPr>
+      </w:pPr>
+      <w:proofErr w:type="spellStart"/>
+      <w:r>
+        <w:rPr>
+          <w:color w:val="800080"/>
+          <w:lang w:val="en-US"/>
+        </w:rPr>
+        <w:t>VecNameRecord</w:t>
+      </w:r>
+      <w:proofErr w:type="spellEnd"/>
+      <w:r>
+        <w:rPr>
+          <w:color w:val="C0C0C0"/>
+          <w:lang w:val="en-US"/>
+        </w:rPr>
+        <w:t xml:space="preserve"> </w:t>
+      </w:r>
+      <w:proofErr w:type="spellStart"/>
+      <w:proofErr w:type="gramStart"/>
+      <w:r>
+        <w:rPr>
+          <w:color w:val="000000"/>
+          <w:lang w:val="en-US"/>
+        </w:rPr>
+        <w:t>ReadNameRecords</w:t>
+      </w:r>
+      <w:proofErr w:type="spellEnd"/>
+      <w:r>
+        <w:rPr>
+          <w:color w:val="000000"/>
+          <w:lang w:val="en-US"/>
+        </w:rPr>
+        <w:t>(</w:t>
+      </w:r>
+      <w:proofErr w:type="gramEnd"/>
+      <w:r>
+        <w:rPr>
+          <w:color w:val="C0C0C0"/>
+          <w:lang w:val="en-US"/>
+        </w:rPr>
+        <w:t xml:space="preserve"> </w:t>
+      </w:r>
+      <w:proofErr w:type="spellStart"/>
+      <w:r>
+        <w:rPr>
+          <w:color w:val="800080"/>
+          <w:lang w:val="en-US"/>
+        </w:rPr>
+        <w:t>QTextStream</w:t>
+      </w:r>
+      <w:proofErr w:type="spellEnd"/>
+      <w:r>
+        <w:rPr>
+          <w:color w:val="000000"/>
+          <w:lang w:val="en-US"/>
+        </w:rPr>
+        <w:t>&amp;</w:t>
+      </w:r>
+      <w:r>
+        <w:rPr>
+          <w:color w:val="C0C0C0"/>
+          <w:lang w:val="en-US"/>
+        </w:rPr>
+        <w:t xml:space="preserve"> </w:t>
+      </w:r>
+      <w:r>
+        <w:rPr>
+          <w:color w:val="000000"/>
+          <w:lang w:val="en-US"/>
+        </w:rPr>
+        <w:t>stream</w:t>
+      </w:r>
+      <w:r>
+        <w:rPr>
+          <w:color w:val="C0C0C0"/>
+          <w:lang w:val="en-US"/>
+        </w:rPr>
+        <w:t xml:space="preserve"> </w:t>
+      </w:r>
+      <w:r>
+        <w:rPr>
+          <w:color w:val="000000"/>
+          <w:lang w:val="en-US"/>
+        </w:rPr>
+        <w:t>)</w:t>
+      </w:r>
+    </w:p>
+    <w:p>
+      <w:r>
+        <w:t>Формат</w:t>
+      </w:r>
+      <w:r>
+        <w:t xml:space="preserve"> </w:t>
+      </w:r>
+      <w:r>
+        <w:t>файла</w:t>
+      </w:r>
+      <w:r>
+        <w:t xml:space="preserve"> </w:t>
+      </w:r>
+      <w:r>
+        <w:t>предельно</w:t>
+      </w:r>
+      <w:r>
+        <w:t xml:space="preserve"> </w:t>
+      </w:r>
+      <w:r>
+        <w:t>прост</w:t>
+      </w:r>
+      <w:r>
+        <w:t xml:space="preserve">, </w:t>
+      </w:r>
+      <w:r>
+        <w:t>смотри</w:t>
+      </w:r>
+      <w:r>
+        <w:t xml:space="preserve"> </w:t>
+      </w:r>
+      <w:r>
+        <w:t>to_verify.txt. Файл может содержать пустые строки, их необходимо игнорировать. Между элементами ФИО может содержаться произвольное число пробелов и символов табуляции.</w:t>
+      </w:r>
+    </w:p>
+    <w:p>
+      <w:r>
+        <w:t>Также следует реализовать функцию записи массива ФИО в файл в том же формате</w:t>
+      </w:r>
+    </w:p>
+    <w:p>
+      <w:pPr>
+        <w:rPr>
+          <w:lang w:val="en-US"/>
+        </w:rPr>
+      </w:pPr>
+      <w:proofErr w:type="gramStart"/>
+      <w:r>
+        <w:rPr>
+          <w:color w:val="808000"/>
+          <w:lang w:val="en-US"/>
+        </w:rPr>
+        <w:t>void</w:t>
+      </w:r>
+      <w:proofErr w:type="gramEnd"/>
+      <w:r>
+        <w:rPr>
+          <w:color w:val="C0C0C0"/>
+          <w:lang w:val="en-US"/>
+        </w:rPr>
+        <w:t xml:space="preserve"> </w:t>
+      </w:r>
+      <w:proofErr w:type="spellStart"/>
+      <w:r>
+        <w:rPr>
+          <w:color w:val="000000"/>
+          <w:lang w:val="en-US"/>
+        </w:rPr>
+        <w:t>WriteNameRecords</w:t>
+      </w:r>
+      <w:proofErr w:type="spellEnd"/>
+      <w:r>
+        <w:rPr>
+          <w:color w:val="000000"/>
+          <w:lang w:val="en-US"/>
+        </w:rPr>
+        <w:t>(</w:t>
+      </w:r>
+      <w:r>
+        <w:rPr>
+          <w:color w:val="C0C0C0"/>
+          <w:lang w:val="en-US"/>
+        </w:rPr>
+        <w:t xml:space="preserve"> </w:t>
+      </w:r>
+      <w:proofErr w:type="spellStart"/>
+      <w:r>
+        <w:rPr>
+          <w:color w:val="800080"/>
+          <w:lang w:val="en-US"/>
+        </w:rPr>
+        <w:t>QTextStream</w:t>
+      </w:r>
+      <w:proofErr w:type="spellEnd"/>
+      <w:r>
+        <w:rPr>
+          <w:color w:val="000000"/>
+          <w:lang w:val="en-US"/>
+        </w:rPr>
+        <w:t>&amp;</w:t>
+      </w:r>
+      <w:r>
+        <w:rPr>
+          <w:color w:val="C0C0C0"/>
+          <w:lang w:val="en-US"/>
+        </w:rPr>
+        <w:t xml:space="preserve"> </w:t>
+      </w:r>
+      <w:r>
+        <w:rPr>
+          <w:color w:val="000000"/>
+          <w:lang w:val="en-US"/>
+        </w:rPr>
+        <w:t>stream,</w:t>
+      </w:r>
+      <w:r>
+        <w:rPr>
+          <w:color w:val="C0C0C0"/>
+          <w:lang w:val="en-US"/>
+        </w:rPr>
+        <w:t xml:space="preserve"> </w:t>
+      </w:r>
+      <w:proofErr w:type="spellStart"/>
+      <w:r>
+        <w:rPr>
+          <w:color w:val="808000"/>
+          <w:lang w:val="en-US"/>
+        </w:rPr>
+        <w:t>const</w:t>
+      </w:r>
+      <w:proofErr w:type="spellEnd"/>
+      <w:r>
+        <w:rPr>
+          <w:color w:val="C0C0C0"/>
+          <w:lang w:val="en-US"/>
+        </w:rPr>
+        <w:t xml:space="preserve"> </w:t>
+      </w:r>
+      <w:proofErr w:type="spellStart"/>
+      <w:r>
+        <w:rPr>
+          <w:color w:val="800080"/>
+          <w:lang w:val="en-US"/>
+        </w:rPr>
+        <w:t>VecNameRecord</w:t>
+      </w:r>
+      <w:proofErr w:type="spellEnd"/>
+      <w:r>
+        <w:rPr>
+          <w:color w:val="000000"/>
+          <w:lang w:val="en-US"/>
+        </w:rPr>
+        <w:t>&amp;</w:t>
+      </w:r>
+      <w:r>
+        <w:rPr>
+          <w:color w:val="C0C0C0"/>
+          <w:lang w:val="en-US"/>
+        </w:rPr>
+        <w:t xml:space="preserve"> </w:t>
+      </w:r>
+      <w:proofErr w:type="spellStart"/>
+      <w:r>
+        <w:rPr>
+          <w:color w:val="000000"/>
+          <w:lang w:val="en-US"/>
+        </w:rPr>
+        <w:t>vrec</w:t>
+      </w:r>
+      <w:proofErr w:type="spellEnd"/>
+      <w:r>
+        <w:rPr>
+          <w:color w:val="C0C0C0"/>
+          <w:lang w:val="en-US"/>
+        </w:rPr>
+        <w:t xml:space="preserve"> </w:t>
+      </w:r>
+      <w:r>
+        <w:rPr>
+          <w:color w:val="000000"/>
+          <w:lang w:val="en-US"/>
+        </w:rPr>
+        <w:t>)</w:t>
+      </w:r>
+    </w:p>
+    <w:p>
+      <w:pPr>
+        <w:rPr>
+          <w:lang w:val="en-US"/>
+        </w:rPr>
+      </w:pPr>
       <w:bookmarkStart w:id="0" w:name="_GoBack"/>
       <w:bookmarkEnd w:id="0"/>
+    </w:p>
+    <w:p>
+      <w:pPr>
+        <w:rPr>
+          <w:lang w:val="en-US"/>
+        </w:rPr>
+      </w:pPr>
     </w:p>
     <w:p>
       <w:pPr>
@@ -1706,6 +2367,95 @@
     </w:lvl>
   </w:abstractNum>
   <w:abstractNum w:abstractNumId="2">
+    <w:nsid w:val="37E87A5D"/>
+    <w:multiLevelType w:val="hybridMultilevel"/>
+    <w:tmpl w:val="AFE67E50"/>
+    <w:lvl w:ilvl="0" w:tplc="04190011">
+      <w:start w:val="1"/>
+      <w:numFmt w:val="decimal"/>
+      <w:lvlText w:val="%1)"/>
+      <w:lvlJc w:val="left"/>
+      <w:pPr>
+        <w:ind w:left="720" w:hanging="360"/>
+      </w:pPr>
+      <w:rPr>
+        <w:rFonts w:hint="default"/>
+      </w:rPr>
+    </w:lvl>
+    <w:lvl w:ilvl="1" w:tplc="04190019">
+      <w:start w:val="1"/>
+      <w:numFmt w:val="lowerLetter"/>
+      <w:lvlText w:val="%2."/>
+      <w:lvlJc w:val="left"/>
+      <w:pPr>
+        <w:ind w:left="1440" w:hanging="360"/>
+      </w:pPr>
+    </w:lvl>
+    <w:lvl w:ilvl="2" w:tplc="0419001B" w:tentative="1">
+      <w:start w:val="1"/>
+      <w:numFmt w:val="lowerRoman"/>
+      <w:lvlText w:val="%3."/>
+      <w:lvlJc w:val="right"/>
+      <w:pPr>
+        <w:ind w:left="2160" w:hanging="180"/>
+      </w:pPr>
+    </w:lvl>
+    <w:lvl w:ilvl="3" w:tplc="0419000F" w:tentative="1">
+      <w:start w:val="1"/>
+      <w:numFmt w:val="decimal"/>
+      <w:lvlText w:val="%4."/>
+      <w:lvlJc w:val="left"/>
+      <w:pPr>
+        <w:ind w:left="2880" w:hanging="360"/>
+      </w:pPr>
+    </w:lvl>
+    <w:lvl w:ilvl="4" w:tplc="04190019" w:tentative="1">
+      <w:start w:val="1"/>
+      <w:numFmt w:val="lowerLetter"/>
+      <w:lvlText w:val="%5."/>
+      <w:lvlJc w:val="left"/>
+      <w:pPr>
+        <w:ind w:left="3600" w:hanging="360"/>
+      </w:pPr>
+    </w:lvl>
+    <w:lvl w:ilvl="5" w:tplc="0419001B" w:tentative="1">
+      <w:start w:val="1"/>
+      <w:numFmt w:val="lowerRoman"/>
+      <w:lvlText w:val="%6."/>
+      <w:lvlJc w:val="right"/>
+      <w:pPr>
+        <w:ind w:left="4320" w:hanging="180"/>
+      </w:pPr>
+    </w:lvl>
+    <w:lvl w:ilvl="6" w:tplc="0419000F" w:tentative="1">
+      <w:start w:val="1"/>
+      <w:numFmt w:val="decimal"/>
+      <w:lvlText w:val="%7."/>
+      <w:lvlJc w:val="left"/>
+      <w:pPr>
+        <w:ind w:left="5040" w:hanging="360"/>
+      </w:pPr>
+    </w:lvl>
+    <w:lvl w:ilvl="7" w:tplc="04190019" w:tentative="1">
+      <w:start w:val="1"/>
+      <w:numFmt w:val="lowerLetter"/>
+      <w:lvlText w:val="%8."/>
+      <w:lvlJc w:val="left"/>
+      <w:pPr>
+        <w:ind w:left="5760" w:hanging="360"/>
+      </w:pPr>
+    </w:lvl>
+    <w:lvl w:ilvl="8" w:tplc="0419001B" w:tentative="1">
+      <w:start w:val="1"/>
+      <w:numFmt w:val="lowerRoman"/>
+      <w:lvlText w:val="%9."/>
+      <w:lvlJc w:val="right"/>
+      <w:pPr>
+        <w:ind w:left="6480" w:hanging="180"/>
+      </w:pPr>
+    </w:lvl>
+  </w:abstractNum>
+  <w:abstractNum w:abstractNumId="3">
     <w:nsid w:val="389916DE"/>
     <w:multiLevelType w:val="hybridMultilevel"/>
     <w:tmpl w:val="CF802014"/>
@@ -1794,7 +2544,7 @@
       </w:pPr>
     </w:lvl>
   </w:abstractNum>
-  <w:abstractNum w:abstractNumId="3">
+  <w:abstractNum w:abstractNumId="4">
     <w:nsid w:val="453251B9"/>
     <w:multiLevelType w:val="hybridMultilevel"/>
     <w:tmpl w:val="A20AD008"/>
@@ -1883,7 +2633,7 @@
       </w:pPr>
     </w:lvl>
   </w:abstractNum>
-  <w:abstractNum w:abstractNumId="4">
+  <w:abstractNum w:abstractNumId="5">
     <w:nsid w:val="476F3A3A"/>
     <w:multiLevelType w:val="hybridMultilevel"/>
     <w:tmpl w:val="A88A3444"/>
@@ -1972,7 +2722,7 @@
       </w:pPr>
     </w:lvl>
   </w:abstractNum>
-  <w:abstractNum w:abstractNumId="5">
+  <w:abstractNum w:abstractNumId="6">
     <w:nsid w:val="6C7349AF"/>
     <w:multiLevelType w:val="hybridMultilevel"/>
     <w:tmpl w:val="9EEC5178"/>
@@ -2061,7 +2811,7 @@
       </w:pPr>
     </w:lvl>
   </w:abstractNum>
-  <w:abstractNum w:abstractNumId="6">
+  <w:abstractNum w:abstractNumId="7">
     <w:nsid w:val="71EA78FD"/>
     <w:multiLevelType w:val="hybridMultilevel"/>
     <w:tmpl w:val="1E3434F6"/>
@@ -2151,25 +2901,28 @@
     </w:lvl>
   </w:abstractNum>
   <w:num w:numId="1">
-    <w:abstractNumId w:val="2"/>
+    <w:abstractNumId w:val="3"/>
   </w:num>
   <w:num w:numId="2">
-    <w:abstractNumId w:val="6"/>
+    <w:abstractNumId w:val="7"/>
   </w:num>
   <w:num w:numId="3">
-    <w:abstractNumId w:val="4"/>
+    <w:abstractNumId w:val="5"/>
   </w:num>
   <w:num w:numId="4">
-    <w:abstractNumId w:val="3"/>
+    <w:abstractNumId w:val="4"/>
   </w:num>
   <w:num w:numId="5">
     <w:abstractNumId w:val="0"/>
   </w:num>
   <w:num w:numId="6">
-    <w:abstractNumId w:val="5"/>
+    <w:abstractNumId w:val="6"/>
   </w:num>
   <w:num w:numId="7">
     <w:abstractNumId w:val="1"/>
+  </w:num>
+  <w:num w:numId="8">
+    <w:abstractNumId w:val="2"/>
   </w:num>
 </w:numbering>
 </file>

</xml_diff>